<commit_message>
Setting the first task to completed
</commit_message>
<xml_diff>
--- a/Tasks Assignements.docx
+++ b/Tasks Assignements.docx
@@ -162,25 +162,10 @@
             </w:pPr>
             <w:r>
               <w:rPr>
-                <w:color w:val="FF0000"/>
+                <w:color w:val="70AD47" w:themeColor="accent6"/>
                 <w:sz w:val="24"/>
               </w:rPr>
-              <w:t>I</w:t>
-            </w:r>
-            <w:r>
-              <w:rPr>
-                <w:rFonts w:hint="eastAsia"/>
-                <w:color w:val="FF0000"/>
-                <w:sz w:val="24"/>
-              </w:rPr>
-              <w:t xml:space="preserve">n </w:t>
-            </w:r>
-            <w:r>
-              <w:rPr>
-                <w:color w:val="FF0000"/>
-                <w:sz w:val="24"/>
-              </w:rPr>
-              <w:t>progress</w:t>
+              <w:t>Completed</w:t>
             </w:r>
           </w:p>
         </w:tc>

</xml_diff>

<commit_message>
New task Added to the task file :Define the problem requirement and boundarie
</commit_message>
<xml_diff>
--- a/Tasks Assignements.docx
+++ b/Tasks Assignements.docx
@@ -190,11 +190,116 @@
           </w:p>
         </w:tc>
       </w:tr>
+      <w:tr>
+        <w:tc>
+          <w:tcPr>
+            <w:tcW w:w="3487" w:type="dxa"/>
+            <w:shd w:val="clear" w:color="auto" w:fill="FFFFFF" w:themeFill="background1"/>
+          </w:tcPr>
+          <w:p>
+            <w:pPr>
+              <w:rPr>
+                <w:rFonts w:ascii="Times New Roman" w:hAnsi="Times New Roman" w:cs="Times New Roman"/>
+                <w:sz w:val="24"/>
+              </w:rPr>
+            </w:pPr>
+            <w:r>
+              <w:rPr>
+                <w:rFonts w:ascii="Times New Roman" w:hAnsi="Times New Roman" w:cs="Times New Roman" w:hint="eastAsia"/>
+                <w:sz w:val="24"/>
+              </w:rPr>
+              <w:t xml:space="preserve">Defining the </w:t>
+            </w:r>
+            <w:r>
+              <w:rPr>
+                <w:rFonts w:ascii="Times New Roman" w:hAnsi="Times New Roman" w:cs="Times New Roman"/>
+                <w:sz w:val="24"/>
+              </w:rPr>
+              <w:t>requirement for the system as well as the problem boundaries</w:t>
+            </w:r>
+          </w:p>
+        </w:tc>
+        <w:tc>
+          <w:tcPr>
+            <w:tcW w:w="3487" w:type="dxa"/>
+            <w:shd w:val="clear" w:color="auto" w:fill="FFFFFF" w:themeFill="background1"/>
+          </w:tcPr>
+          <w:p>
+            <w:pPr>
+              <w:rPr>
+                <w:sz w:val="24"/>
+              </w:rPr>
+            </w:pPr>
+            <w:r>
+              <w:rPr>
+                <w:sz w:val="24"/>
+              </w:rPr>
+              <w:t>All members</w:t>
+            </w:r>
+          </w:p>
+        </w:tc>
+        <w:tc>
+          <w:tcPr>
+            <w:tcW w:w="3487" w:type="dxa"/>
+            <w:shd w:val="clear" w:color="auto" w:fill="FFFFFF" w:themeFill="background1"/>
+          </w:tcPr>
+          <w:p>
+            <w:pPr>
+              <w:rPr>
+                <w:color w:val="70AD47" w:themeColor="accent6"/>
+                <w:sz w:val="24"/>
+              </w:rPr>
+            </w:pPr>
+            <w:r>
+              <w:rPr>
+                <w:color w:val="FF0000"/>
+                <w:sz w:val="24"/>
+              </w:rPr>
+              <w:t>I</w:t>
+            </w:r>
+            <w:r>
+              <w:rPr>
+                <w:rFonts w:hint="eastAsia"/>
+                <w:color w:val="FF0000"/>
+                <w:sz w:val="24"/>
+              </w:rPr>
+              <w:t xml:space="preserve">n </w:t>
+            </w:r>
+            <w:r>
+              <w:rPr>
+                <w:color w:val="FF0000"/>
+                <w:sz w:val="24"/>
+              </w:rPr>
+              <w:t>progress</w:t>
+            </w:r>
+          </w:p>
+        </w:tc>
+        <w:tc>
+          <w:tcPr>
+            <w:tcW w:w="3487" w:type="dxa"/>
+            <w:shd w:val="clear" w:color="auto" w:fill="FFFFFF" w:themeFill="background1"/>
+          </w:tcPr>
+          <w:p>
+            <w:pPr>
+              <w:rPr>
+                <w:rFonts w:hint="eastAsia"/>
+                <w:sz w:val="24"/>
+              </w:rPr>
+            </w:pPr>
+            <w:r>
+              <w:rPr>
+                <w:rFonts w:hint="eastAsia"/>
+                <w:sz w:val="24"/>
+              </w:rPr>
+              <w:t>2017-11-12</w:t>
+            </w:r>
+            <w:bookmarkStart w:id="0" w:name="_GoBack"/>
+            <w:bookmarkEnd w:id="0"/>
+          </w:p>
+        </w:tc>
+      </w:tr>
     </w:tbl>
-    <w:p>
-      <w:bookmarkStart w:id="0" w:name="_GoBack"/>
-      <w:bookmarkEnd w:id="0"/>
-    </w:p>
+    <w:p/>
     <w:sectPr>
       <w:pgSz w:w="16838" w:h="11906" w:orient="landscape"/>
       <w:pgMar w:top="1800" w:right="1440" w:bottom="1800" w:left="1440" w:header="851" w:footer="992" w:gutter="0"/>

</xml_diff>